<commit_message>
document de définition fini
</commit_message>
<xml_diff>
--- a/C61/Sprint0/Mandat.docx
+++ b/C61/Sprint0/Mandat.docx
@@ -1,6 +1,6 @@
 
 <file path=word/document.xml><?xml version="1.0" encoding="utf-8"?>
-<w:document xmlns:wpc="http://schemas.microsoft.com/office/word/2010/wordprocessingCanvas" xmlns:cx="http://schemas.microsoft.com/office/drawing/2014/chartex" xmlns:cx1="http://schemas.microsoft.com/office/drawing/2015/9/8/chartex" xmlns:cx2="http://schemas.microsoft.com/office/drawing/2015/10/21/chartex" xmlns:cx3="http://schemas.microsoft.com/office/drawing/2016/5/9/chartex" xmlns:cx4="http://schemas.microsoft.com/office/drawing/2016/5/10/chartex" xmlns:cx5="http://schemas.microsoft.com/office/drawing/2016/5/11/chartex" xmlns:cx6="http://schemas.microsoft.com/office/drawing/2016/5/12/chartex" xmlns:cx7="http://schemas.microsoft.com/office/drawing/2016/5/13/chartex" xmlns:cx8="http://schemas.microsoft.com/office/drawing/2016/5/14/chartex" xmlns:mc="http://schemas.openxmlformats.org/markup-compatibility/2006" xmlns:aink="http://schemas.microsoft.com/office/drawing/2016/ink" xmlns:am3d="http://schemas.microsoft.com/office/drawing/2017/model3d" xmlns:o="urn:schemas-microsoft-com:office:office" xmlns:r="http://schemas.openxmlformats.org/officeDocument/2006/relationships" xmlns:m="http://schemas.openxmlformats.org/officeDocument/2006/math" xmlns:v="urn:schemas-microsoft-com:vml" xmlns:wp14="http://schemas.microsoft.com/office/word/2010/wordprocessingDrawing" xmlns:wp="http://schemas.openxmlformats.org/drawingml/2006/wordprocessingDrawing" xmlns:w10="urn:schemas-microsoft-com:office:word" xmlns:w="http://schemas.openxmlformats.org/wordprocessingml/2006/main" xmlns:w14="http://schemas.microsoft.com/office/word/2010/wordml" xmlns:w15="http://schemas.microsoft.com/office/word/2012/wordml" xmlns:w16cex="http://schemas.microsoft.com/office/word/2018/wordml/cex" xmlns:w16cid="http://schemas.microsoft.com/office/word/2016/wordml/cid" xmlns:w16="http://schemas.microsoft.com/office/word/2018/wordml" xmlns:w16sdtdh="http://schemas.microsoft.com/office/word/2020/wordml/sdtdatahash" xmlns:w16se="http://schemas.microsoft.com/office/word/2015/wordml/symex" xmlns:wpg="http://schemas.microsoft.com/office/word/2010/wordprocessingGroup" xmlns:wpi="http://schemas.microsoft.com/office/word/2010/wordprocessingInk" xmlns:wne="http://schemas.microsoft.com/office/word/2006/wordml" xmlns:wps="http://schemas.microsoft.com/office/word/2010/wordprocessingShape" mc:Ignorable="w14 w15 w16se w16cid w16 w16cex w16sdtdh wp14">
+<w:document xmlns:wpc="http://schemas.microsoft.com/office/word/2010/wordprocessingCanvas" xmlns:cx="http://schemas.microsoft.com/office/drawing/2014/chartex" xmlns:cx1="http://schemas.microsoft.com/office/drawing/2015/9/8/chartex" xmlns:cx2="http://schemas.microsoft.com/office/drawing/2015/10/21/chartex" xmlns:cx3="http://schemas.microsoft.com/office/drawing/2016/5/9/chartex" xmlns:cx4="http://schemas.microsoft.com/office/drawing/2016/5/10/chartex" xmlns:cx5="http://schemas.microsoft.com/office/drawing/2016/5/11/chartex" xmlns:cx6="http://schemas.microsoft.com/office/drawing/2016/5/12/chartex" xmlns:cx7="http://schemas.microsoft.com/office/drawing/2016/5/13/chartex" xmlns:cx8="http://schemas.microsoft.com/office/drawing/2016/5/14/chartex" xmlns:mc="http://schemas.openxmlformats.org/markup-compatibility/2006" xmlns:aink="http://schemas.microsoft.com/office/drawing/2016/ink" xmlns:am3d="http://schemas.microsoft.com/office/drawing/2017/model3d" xmlns:o="urn:schemas-microsoft-com:office:office" xmlns:oel="http://schemas.microsoft.com/office/2019/extlst" xmlns:r="http://schemas.openxmlformats.org/officeDocument/2006/relationships" xmlns:m="http://schemas.openxmlformats.org/officeDocument/2006/math" xmlns:v="urn:schemas-microsoft-com:vml" xmlns:wp14="http://schemas.microsoft.com/office/word/2010/wordprocessingDrawing" xmlns:wp="http://schemas.openxmlformats.org/drawingml/2006/wordprocessingDrawing" xmlns:w10="urn:schemas-microsoft-com:office:word" xmlns:w="http://schemas.openxmlformats.org/wordprocessingml/2006/main" xmlns:w14="http://schemas.microsoft.com/office/word/2010/wordml" xmlns:w15="http://schemas.microsoft.com/office/word/2012/wordml" xmlns:w16cex="http://schemas.microsoft.com/office/word/2018/wordml/cex" xmlns:w16cid="http://schemas.microsoft.com/office/word/2016/wordml/cid" xmlns:w16="http://schemas.microsoft.com/office/word/2018/wordml" xmlns:w16sdtdh="http://schemas.microsoft.com/office/word/2020/wordml/sdtdatahash" xmlns:w16se="http://schemas.microsoft.com/office/word/2015/wordml/symex" xmlns:wpg="http://schemas.microsoft.com/office/word/2010/wordprocessingGroup" xmlns:wpi="http://schemas.microsoft.com/office/word/2010/wordprocessingInk" xmlns:wne="http://schemas.microsoft.com/office/word/2006/wordml" xmlns:wps="http://schemas.microsoft.com/office/word/2010/wordprocessingShape" mc:Ignorable="w14 w15 w16se w16cid w16 w16cex w16sdtdh wp14">
   <w:body>
     <w:p>
       <w:pPr>
@@ -255,7 +255,14 @@
           <w:sz w:val="28"/>
           <w:szCs w:val="28"/>
         </w:rPr>
-        <w:t>16 février 2023</w:t>
+        <w:t>27</w:t>
+      </w:r>
+      <w:r>
+        <w:rPr>
+          <w:sz w:val="28"/>
+          <w:szCs w:val="28"/>
+        </w:rPr>
+        <w:t xml:space="preserve"> février 2023</w:t>
       </w:r>
     </w:p>
     <w:p>
@@ -292,7 +299,39 @@
           <w:sz w:val="28"/>
           <w:szCs w:val="28"/>
         </w:rPr>
-        <w:t>L’objectif de notre projet consiste à faire un jeu de rythme style « guitar hero » avec une page web pour regarder les informations des joueurs et des musiques.</w:t>
+        <w:t>L’objectif de notre projet consiste à faire un jeu de rythme style « </w:t>
+      </w:r>
+      <w:proofErr w:type="spellStart"/>
+      <w:r>
+        <w:rPr>
+          <w:sz w:val="28"/>
+          <w:szCs w:val="28"/>
+        </w:rPr>
+        <w:t>guitar</w:t>
+      </w:r>
+      <w:proofErr w:type="spellEnd"/>
+      <w:r>
+        <w:rPr>
+          <w:sz w:val="28"/>
+          <w:szCs w:val="28"/>
+        </w:rPr>
+        <w:t xml:space="preserve"> </w:t>
+      </w:r>
+      <w:proofErr w:type="spellStart"/>
+      <w:r>
+        <w:rPr>
+          <w:sz w:val="28"/>
+          <w:szCs w:val="28"/>
+        </w:rPr>
+        <w:t>hero</w:t>
+      </w:r>
+      <w:proofErr w:type="spellEnd"/>
+      <w:r>
+        <w:rPr>
+          <w:sz w:val="28"/>
+          <w:szCs w:val="28"/>
+        </w:rPr>
+        <w:t> » avec une page web pour regarder les informations des joueurs et des musiques.</w:t>
       </w:r>
     </w:p>
     <w:p>
@@ -679,6 +718,13 @@
         </w:rPr>
         <w:t>té de la liste de chansons.</w:t>
       </w:r>
+      <w:r>
+        <w:rPr>
+          <w:sz w:val="28"/>
+          <w:szCs w:val="28"/>
+        </w:rPr>
+        <w:t xml:space="preserve"> On veut aussi afficher l’image de chaque musique dans la liste des musiques du jeu.</w:t>
+      </w:r>
     </w:p>
     <w:p>
       <w:pPr>
@@ -794,6 +840,220 @@
           <w:szCs w:val="28"/>
         </w:rPr>
       </w:pPr>
+      <w:r>
+        <w:rPr>
+          <w:sz w:val="28"/>
+          <w:szCs w:val="28"/>
+        </w:rPr>
+        <w:t xml:space="preserve">Sur cette page web, on veut être capable de choisir un joueur dans une liste qui affichera tous les joueurs du jeu et d’ensuite voir les statistiques de ce joueur. On voudrait être capable d’afficher </w:t>
+      </w:r>
+      <w:r>
+        <w:rPr>
+          <w:sz w:val="28"/>
+          <w:szCs w:val="28"/>
+        </w:rPr>
+        <w:t>les trois plus hauts scores</w:t>
+      </w:r>
+      <w:r>
+        <w:rPr>
+          <w:sz w:val="28"/>
+          <w:szCs w:val="28"/>
+        </w:rPr>
+        <w:t xml:space="preserve"> des joueurs</w:t>
+      </w:r>
+      <w:r>
+        <w:rPr>
+          <w:sz w:val="28"/>
+          <w:szCs w:val="28"/>
+        </w:rPr>
+        <w:t xml:space="preserve"> (de chaque musique)</w:t>
+      </w:r>
+      <w:r>
+        <w:rPr>
+          <w:sz w:val="28"/>
+          <w:szCs w:val="28"/>
+        </w:rPr>
+        <w:t>, ainsi que la précision, le plus haut combo et la date associé à ce score.</w:t>
+      </w:r>
+    </w:p>
+    <w:p>
+      <w:pPr>
+        <w:rPr>
+          <w:sz w:val="28"/>
+          <w:szCs w:val="28"/>
+        </w:rPr>
+      </w:pPr>
+    </w:p>
+    <w:p>
+      <w:pPr>
+        <w:rPr>
+          <w:sz w:val="28"/>
+          <w:szCs w:val="28"/>
+          <w:u w:val="single"/>
+        </w:rPr>
+      </w:pPr>
+      <w:r>
+        <w:rPr>
+          <w:sz w:val="28"/>
+          <w:szCs w:val="28"/>
+          <w:u w:val="single"/>
+        </w:rPr>
+        <w:t>Règlement</w:t>
+      </w:r>
+      <w:r>
+        <w:rPr>
+          <w:sz w:val="28"/>
+          <w:szCs w:val="28"/>
+          <w:u w:val="single"/>
+        </w:rPr>
+        <w:t>s</w:t>
+      </w:r>
+    </w:p>
+    <w:p>
+      <w:pPr>
+        <w:rPr>
+          <w:sz w:val="28"/>
+          <w:szCs w:val="28"/>
+        </w:rPr>
+      </w:pPr>
+      <w:r>
+        <w:rPr>
+          <w:sz w:val="28"/>
+          <w:szCs w:val="28"/>
+        </w:rPr>
+        <w:t>Il n’y a pas vraiment de règlement dans ce jeu. Le but est seulement de choisir une musique que l’on veut faire et d’avoir le plus haut score possible sur celle-ci. On pourra aussi y ajouter des modificateurs pour rendre les musiques plus difficile et peut-être plus amusante aussi.</w:t>
+      </w:r>
+    </w:p>
+    <w:p>
+      <w:pPr>
+        <w:rPr>
+          <w:sz w:val="28"/>
+          <w:szCs w:val="28"/>
+        </w:rPr>
+      </w:pPr>
+    </w:p>
+    <w:p>
+      <w:pPr>
+        <w:rPr>
+          <w:sz w:val="28"/>
+          <w:szCs w:val="28"/>
+          <w:u w:val="single"/>
+        </w:rPr>
+      </w:pPr>
+      <w:r>
+        <w:rPr>
+          <w:sz w:val="28"/>
+          <w:szCs w:val="28"/>
+          <w:u w:val="single"/>
+        </w:rPr>
+        <w:t>Apparence visuelle du jeu</w:t>
+      </w:r>
+    </w:p>
+    <w:p>
+      <w:pPr>
+        <w:rPr>
+          <w:sz w:val="28"/>
+          <w:szCs w:val="28"/>
+        </w:rPr>
+      </w:pPr>
+      <w:r>
+        <w:rPr>
+          <w:sz w:val="28"/>
+          <w:szCs w:val="28"/>
+        </w:rPr>
+        <w:t>Comme mentionné plus haut, on aimerait que le l’apparence du jeu soit assez sombre avec des couleurs néons. Par exemple, la couleur des notes, des boutons et des effets visuelles serait néon. Le reste serait de couleurs plus sombre (des nuances de gris et noir).</w:t>
+      </w:r>
+    </w:p>
+    <w:p>
+      <w:pPr>
+        <w:rPr>
+          <w:sz w:val="28"/>
+          <w:szCs w:val="28"/>
+        </w:rPr>
+      </w:pPr>
+    </w:p>
+    <w:p>
+      <w:pPr>
+        <w:rPr>
+          <w:sz w:val="28"/>
+          <w:szCs w:val="28"/>
+          <w:u w:val="single"/>
+        </w:rPr>
+      </w:pPr>
+      <w:r>
+        <w:rPr>
+          <w:sz w:val="28"/>
+          <w:szCs w:val="28"/>
+          <w:u w:val="single"/>
+        </w:rPr>
+        <w:t xml:space="preserve">Plateforme ciblée </w:t>
+      </w:r>
+    </w:p>
+    <w:p>
+      <w:pPr>
+        <w:rPr>
+          <w:sz w:val="28"/>
+          <w:szCs w:val="28"/>
+        </w:rPr>
+      </w:pPr>
+      <w:r>
+        <w:rPr>
+          <w:sz w:val="28"/>
+          <w:szCs w:val="28"/>
+        </w:rPr>
+        <w:t>Nous ciblons deux plateformes pour ce projet. Évidemment nous aurons du web avec notre site qui affichera toutes les statistiques des joueurs, mais</w:t>
+      </w:r>
+      <w:r>
+        <w:rPr>
+          <w:sz w:val="28"/>
+          <w:szCs w:val="28"/>
+        </w:rPr>
+        <w:t xml:space="preserve"> nous ciblons aussi </w:t>
+      </w:r>
+      <w:r>
+        <w:rPr>
+          <w:sz w:val="28"/>
+          <w:szCs w:val="28"/>
+        </w:rPr>
+        <w:t>Windows</w:t>
+      </w:r>
+      <w:r>
+        <w:rPr>
+          <w:sz w:val="28"/>
+          <w:szCs w:val="28"/>
+        </w:rPr>
+        <w:t xml:space="preserve"> pour</w:t>
+      </w:r>
+      <w:r>
+        <w:rPr>
+          <w:sz w:val="28"/>
+          <w:szCs w:val="28"/>
+        </w:rPr>
+        <w:t xml:space="preserve"> notre jeu</w:t>
+      </w:r>
+      <w:r>
+        <w:rPr>
+          <w:sz w:val="28"/>
+          <w:szCs w:val="28"/>
+        </w:rPr>
+        <w:t xml:space="preserve"> qui sera fait avec </w:t>
+      </w:r>
+      <w:proofErr w:type="spellStart"/>
+      <w:r>
+        <w:rPr>
+          <w:sz w:val="28"/>
+          <w:szCs w:val="28"/>
+        </w:rPr>
+        <w:t>Unity</w:t>
+      </w:r>
+      <w:proofErr w:type="spellEnd"/>
+      <w:r>
+        <w:rPr>
+          <w:sz w:val="28"/>
+          <w:szCs w:val="28"/>
+        </w:rPr>
+        <w:t xml:space="preserve">. </w:t>
+      </w:r>
     </w:p>
     <w:sectPr>
       <w:pgSz w:w="12240" w:h="15840"/>

</xml_diff>

<commit_message>
Update Conception + docs
</commit_message>
<xml_diff>
--- a/C61/Sprint0/Mandat.docx
+++ b/C61/Sprint0/Mandat.docx
@@ -108,20 +108,19 @@
         <w:rPr>
           <w:b/>
           <w:bCs/>
-          <w:sz w:val="28"/>
-          <w:szCs w:val="28"/>
-        </w:rPr>
-      </w:pPr>
-    </w:p>
-    <w:p>
-      <w:pPr>
+          <w:sz w:val="24"/>
+          <w:szCs w:val="24"/>
+        </w:rPr>
+      </w:pPr>
+      <w:r>
         <w:rPr>
           <w:b/>
           <w:bCs/>
-          <w:sz w:val="28"/>
-          <w:szCs w:val="28"/>
-        </w:rPr>
-      </w:pPr>
+          <w:sz w:val="24"/>
+          <w:szCs w:val="24"/>
+        </w:rPr>
+        <w:t>Document de définition</w:t>
+      </w:r>
     </w:p>
     <w:p>
       <w:pPr>
@@ -165,7 +164,6 @@
     </w:p>
     <w:p>
       <w:pPr>
-        <w:jc w:val="center"/>
         <w:rPr>
           <w:b/>
           <w:bCs/>
@@ -178,6 +176,17 @@
       <w:pPr>
         <w:jc w:val="center"/>
         <w:rPr>
+          <w:b/>
+          <w:bCs/>
+          <w:sz w:val="28"/>
+          <w:szCs w:val="28"/>
+        </w:rPr>
+      </w:pPr>
+    </w:p>
+    <w:p>
+      <w:pPr>
+        <w:jc w:val="center"/>
+        <w:rPr>
           <w:sz w:val="28"/>
           <w:szCs w:val="28"/>
         </w:rPr>
@@ -255,14 +264,42 @@
           <w:sz w:val="28"/>
           <w:szCs w:val="28"/>
         </w:rPr>
-        <w:t>27</w:t>
-      </w:r>
-      <w:r>
-        <w:rPr>
-          <w:sz w:val="28"/>
-          <w:szCs w:val="28"/>
-        </w:rPr>
-        <w:t xml:space="preserve"> février 2023</w:t>
+        <w:t>1</w:t>
+      </w:r>
+      <w:r>
+        <w:rPr>
+          <w:sz w:val="28"/>
+          <w:szCs w:val="28"/>
+        </w:rPr>
+        <w:t>er</w:t>
+      </w:r>
+      <w:r>
+        <w:rPr>
+          <w:sz w:val="28"/>
+          <w:szCs w:val="28"/>
+        </w:rPr>
+        <w:t xml:space="preserve"> </w:t>
+      </w:r>
+      <w:r>
+        <w:rPr>
+          <w:sz w:val="28"/>
+          <w:szCs w:val="28"/>
+        </w:rPr>
+        <w:t>M</w:t>
+      </w:r>
+      <w:r>
+        <w:rPr>
+          <w:sz w:val="28"/>
+          <w:szCs w:val="28"/>
+        </w:rPr>
+        <w:t xml:space="preserve">ars </w:t>
+      </w:r>
+      <w:r>
+        <w:rPr>
+          <w:sz w:val="28"/>
+          <w:szCs w:val="28"/>
+        </w:rPr>
+        <w:t>2023</w:t>
       </w:r>
     </w:p>
     <w:p>
@@ -845,14 +882,28 @@
           <w:sz w:val="28"/>
           <w:szCs w:val="28"/>
         </w:rPr>
-        <w:t xml:space="preserve">Sur cette page web, on veut être capable de choisir un joueur dans une liste qui affichera tous les joueurs du jeu et d’ensuite voir les statistiques de ce joueur. On voudrait être capable d’afficher </w:t>
-      </w:r>
-      <w:r>
-        <w:rPr>
-          <w:sz w:val="28"/>
-          <w:szCs w:val="28"/>
-        </w:rPr>
-        <w:t>les trois plus hauts scores</w:t>
+        <w:t xml:space="preserve">Sur cette page web, </w:t>
+      </w:r>
+      <w:r>
+        <w:rPr>
+          <w:sz w:val="28"/>
+          <w:szCs w:val="28"/>
+        </w:rPr>
+        <w:t xml:space="preserve">nous voulons </w:t>
+      </w:r>
+      <w:r>
+        <w:rPr>
+          <w:sz w:val="28"/>
+          <w:szCs w:val="28"/>
+        </w:rPr>
+        <w:t xml:space="preserve">être capable de choisir un joueur dans une liste qui affichera tous les joueurs du jeu et d’ensuite voir les statistiques de ce joueur. On voudrait être capable d’afficher </w:t>
+      </w:r>
+      <w:r>
+        <w:rPr>
+          <w:sz w:val="28"/>
+          <w:szCs w:val="28"/>
+        </w:rPr>
+        <w:t>les trois plus haut scores</w:t>
       </w:r>
       <w:r>
         <w:rPr>
@@ -873,7 +924,21 @@
           <w:sz w:val="28"/>
           <w:szCs w:val="28"/>
         </w:rPr>
-        <w:t>, ainsi que la précision, le plus haut combo et la date associé à ce score.</w:t>
+        <w:t>, ainsi que la précision, le plus haut combo et la date associé</w:t>
+      </w:r>
+      <w:r>
+        <w:rPr>
+          <w:sz w:val="28"/>
+          <w:szCs w:val="28"/>
+        </w:rPr>
+        <w:t>e</w:t>
+      </w:r>
+      <w:r>
+        <w:rPr>
+          <w:sz w:val="28"/>
+          <w:szCs w:val="28"/>
+        </w:rPr>
+        <w:t xml:space="preserve"> à ce score.</w:t>
       </w:r>
     </w:p>
     <w:p>
@@ -961,7 +1026,49 @@
           <w:sz w:val="28"/>
           <w:szCs w:val="28"/>
         </w:rPr>
-        <w:t>Comme mentionné plus haut, on aimerait que le l’apparence du jeu soit assez sombre avec des couleurs néons. Par exemple, la couleur des notes, des boutons et des effets visuelles serait néon. Le reste serait de couleurs plus sombre (des nuances de gris et noir).</w:t>
+        <w:t xml:space="preserve">Comme mentionné plus haut, on aimerait que l’apparence du jeu soit assez sombre avec des couleurs néons. Par exemple, la couleur des notes, des boutons et </w:t>
+      </w:r>
+      <w:r>
+        <w:rPr>
+          <w:sz w:val="28"/>
+          <w:szCs w:val="28"/>
+        </w:rPr>
+        <w:t xml:space="preserve">que les effets visuels soient </w:t>
+      </w:r>
+      <w:r>
+        <w:rPr>
+          <w:sz w:val="28"/>
+          <w:szCs w:val="28"/>
+        </w:rPr>
+        <w:t>néon. Le reste serait de</w:t>
+      </w:r>
+      <w:r>
+        <w:rPr>
+          <w:sz w:val="28"/>
+          <w:szCs w:val="28"/>
+        </w:rPr>
+        <w:t>s</w:t>
+      </w:r>
+      <w:r>
+        <w:rPr>
+          <w:sz w:val="28"/>
+          <w:szCs w:val="28"/>
+        </w:rPr>
+        <w:t xml:space="preserve"> couleurs plus sombre (des nuances de gris et </w:t>
+      </w:r>
+      <w:r>
+        <w:rPr>
+          <w:sz w:val="28"/>
+          <w:szCs w:val="28"/>
+        </w:rPr>
+        <w:t xml:space="preserve">de </w:t>
+      </w:r>
+      <w:r>
+        <w:rPr>
+          <w:sz w:val="28"/>
+          <w:szCs w:val="28"/>
+        </w:rPr>
+        <w:t>noir).</w:t>
       </w:r>
     </w:p>
     <w:p>
@@ -1036,17 +1143,8 @@
           <w:sz w:val="28"/>
           <w:szCs w:val="28"/>
         </w:rPr>
-        <w:t xml:space="preserve"> qui sera fait avec </w:t>
-      </w:r>
-      <w:proofErr w:type="spellStart"/>
-      <w:r>
-        <w:rPr>
-          <w:sz w:val="28"/>
-          <w:szCs w:val="28"/>
-        </w:rPr>
-        <w:t>Unity</w:t>
-      </w:r>
-      <w:proofErr w:type="spellEnd"/>
+        <w:t xml:space="preserve"> qui sera fait avec Unity</w:t>
+      </w:r>
       <w:r>
         <w:rPr>
           <w:sz w:val="28"/>
@@ -1464,13 +1562,13 @@
     <w:name w:val="Normal"/>
     <w:qFormat/>
   </w:style>
-  <w:style w:type="character" w:default="1" w:styleId="Policepardfaut">
+  <w:style w:type="character" w:default="1" w:styleId="DefaultParagraphFont">
     <w:name w:val="Default Paragraph Font"/>
     <w:uiPriority w:val="1"/>
     <w:semiHidden/>
     <w:unhideWhenUsed/>
   </w:style>
-  <w:style w:type="table" w:default="1" w:styleId="TableauNormal">
+  <w:style w:type="table" w:default="1" w:styleId="TableNormal">
     <w:name w:val="Normal Table"/>
     <w:uiPriority w:val="99"/>
     <w:semiHidden/>
@@ -1485,7 +1583,7 @@
       </w:tblCellMar>
     </w:tblPr>
   </w:style>
-  <w:style w:type="numbering" w:default="1" w:styleId="Aucuneliste">
+  <w:style w:type="numbering" w:default="1" w:styleId="NoList">
     <w:name w:val="No List"/>
     <w:uiPriority w:val="99"/>
     <w:semiHidden/>

</xml_diff>